<commit_message>
Testing report en pdf añadido
</commit_message>
<xml_diff>
--- a/reports/Student#1/D04/Testing Report.docx
+++ b/reports/Student#1/D04/Testing Report.docx
@@ -6612,50 +6612,13 @@
         <w:t>Después de la refactorización</w:t>
       </w:r>
       <w:r>
-        <w:t>, en la que se añadió el índice “@</w:t>
-      </w:r>
-      <w:proofErr w:type="spellStart"/>
-      <w:r>
-        <w:t>Index</w:t>
-      </w:r>
-      <w:proofErr w:type="spellEnd"/>
-      <w:r>
-        <w:t>(</w:t>
-      </w:r>
-      <w:proofErr w:type="spellStart"/>
-      <w:r>
-        <w:t>columList</w:t>
-      </w:r>
-      <w:proofErr w:type="spellEnd"/>
-      <w:r>
-        <w:t>= “</w:t>
-      </w:r>
-      <w:proofErr w:type="spellStart"/>
-      <w:r>
-        <w:t>draftMode</w:t>
-      </w:r>
-      <w:proofErr w:type="spellEnd"/>
-      <w:r>
-        <w:t xml:space="preserve">, </w:t>
-      </w:r>
-      <w:proofErr w:type="spellStart"/>
-      <w:r>
-        <w:t>departure</w:t>
-      </w:r>
-      <w:proofErr w:type="spellEnd"/>
-      <w:r>
-        <w:t xml:space="preserve">, </w:t>
-      </w:r>
-      <w:proofErr w:type="spellStart"/>
-      <w:r>
-        <w:t>arrival</w:t>
-      </w:r>
-      <w:proofErr w:type="spellEnd"/>
-      <w:r>
-        <w:t>”)”</w:t>
-      </w:r>
-      <w:r>
-        <w:t xml:space="preserve">, se volvieron a ejecutar los </w:t>
+        <w:t>, en la que se añadi</w:t>
+      </w:r>
+      <w:r>
+        <w:t xml:space="preserve">eron unos índices, </w:t>
+      </w:r>
+      <w:r>
+        <w:t xml:space="preserve">se volvieron a ejecutar los </w:t>
       </w:r>
       <w:proofErr w:type="spellStart"/>
       <w:r>

</xml_diff>